<commit_message>
Doc: Se eliminaron las tareas ya realizadas
</commit_message>
<xml_diff>
--- a/3. Etapa de construcción/Iteración 5/Lista de Tareas/Lista de tareas_Vesta Risk Manager_T-Code.docx
+++ b/3. Etapa de construcción/Iteración 5/Lista de Tareas/Lista de tareas_Vesta Risk Manager_T-Code.docx
@@ -854,7 +854,7 @@
       <w:r>
         <w:fldChar w:fldCharType="separate"/>
       </w:r>
-      <w:hyperlink w:anchor="_Toc189230017" w:history="1">
+      <w:hyperlink w:anchor="_Toc189491171" w:history="1">
         <w:r>
           <w:rPr>
             <w:rStyle w:val="Hipervnculo"/>
@@ -881,7 +881,7 @@
             <w:noProof/>
             <w:webHidden/>
           </w:rPr>
-          <w:instrText xml:space="preserve"> PAGEREF _Toc189230017 \h </w:instrText>
+          <w:instrText xml:space="preserve"> PAGEREF _Toc189491171 \h </w:instrText>
         </w:r>
         <w:r>
           <w:rPr>
@@ -927,7 +927,7 @@
           <w14:ligatures w14:val="standardContextual"/>
         </w:rPr>
       </w:pPr>
-      <w:hyperlink w:anchor="_Toc189230018" w:history="1">
+      <w:hyperlink w:anchor="_Toc189491172" w:history="1">
         <w:r>
           <w:rPr>
             <w:rStyle w:val="Hipervnculo"/>
@@ -954,7 +954,7 @@
             <w:noProof/>
             <w:webHidden/>
           </w:rPr>
-          <w:instrText xml:space="preserve"> PAGEREF _Toc189230018 \h </w:instrText>
+          <w:instrText xml:space="preserve"> PAGEREF _Toc189491172 \h </w:instrText>
         </w:r>
         <w:r>
           <w:rPr>
@@ -1000,7 +1000,7 @@
           <w14:ligatures w14:val="standardContextual"/>
         </w:rPr>
       </w:pPr>
-      <w:hyperlink w:anchor="_Toc189230019" w:history="1">
+      <w:hyperlink w:anchor="_Toc189491173" w:history="1">
         <w:r>
           <w:rPr>
             <w:rStyle w:val="Hipervnculo"/>
@@ -1027,7 +1027,7 @@
             <w:noProof/>
             <w:webHidden/>
           </w:rPr>
-          <w:instrText xml:space="preserve"> PAGEREF _Toc189230019 \h </w:instrText>
+          <w:instrText xml:space="preserve"> PAGEREF _Toc189491173 \h </w:instrText>
         </w:r>
         <w:r>
           <w:rPr>
@@ -1073,7 +1073,7 @@
           <w14:ligatures w14:val="standardContextual"/>
         </w:rPr>
       </w:pPr>
-      <w:hyperlink w:anchor="_Toc189230020" w:history="1">
+      <w:hyperlink w:anchor="_Toc189491174" w:history="1">
         <w:r>
           <w:rPr>
             <w:rStyle w:val="Hipervnculo"/>
@@ -1100,7 +1100,7 @@
             <w:noProof/>
             <w:webHidden/>
           </w:rPr>
-          <w:instrText xml:space="preserve"> PAGEREF _Toc189230020 \h </w:instrText>
+          <w:instrText xml:space="preserve"> PAGEREF _Toc189491174 \h </w:instrText>
         </w:r>
         <w:r>
           <w:rPr>
@@ -1146,7 +1146,7 @@
           <w14:ligatures w14:val="standardContextual"/>
         </w:rPr>
       </w:pPr>
-      <w:hyperlink w:anchor="_Toc189230021" w:history="1">
+      <w:hyperlink w:anchor="_Toc189491175" w:history="1">
         <w:r>
           <w:rPr>
             <w:rStyle w:val="Hipervnculo"/>
@@ -1173,7 +1173,7 @@
             <w:noProof/>
             <w:webHidden/>
           </w:rPr>
-          <w:instrText xml:space="preserve"> PAGEREF _Toc189230021 \h </w:instrText>
+          <w:instrText xml:space="preserve"> PAGEREF _Toc189491175 \h </w:instrText>
         </w:r>
         <w:r>
           <w:rPr>
@@ -1219,7 +1219,7 @@
           <w14:ligatures w14:val="standardContextual"/>
         </w:rPr>
       </w:pPr>
-      <w:hyperlink w:anchor="_Toc189230022" w:history="1">
+      <w:hyperlink w:anchor="_Toc189491176" w:history="1">
         <w:r>
           <w:rPr>
             <w:rStyle w:val="Hipervnculo"/>
@@ -1246,7 +1246,7 @@
             <w:noProof/>
             <w:webHidden/>
           </w:rPr>
-          <w:instrText xml:space="preserve"> PAGEREF _Toc189230022 \h </w:instrText>
+          <w:instrText xml:space="preserve"> PAGEREF _Toc189491176 \h </w:instrText>
         </w:r>
         <w:r>
           <w:rPr>
@@ -1292,7 +1292,7 @@
           <w14:ligatures w14:val="standardContextual"/>
         </w:rPr>
       </w:pPr>
-      <w:hyperlink w:anchor="_Toc189230023" w:history="1">
+      <w:hyperlink w:anchor="_Toc189491177" w:history="1">
         <w:r>
           <w:rPr>
             <w:rStyle w:val="Hipervnculo"/>
@@ -1319,7 +1319,7 @@
             <w:noProof/>
             <w:webHidden/>
           </w:rPr>
-          <w:instrText xml:space="preserve"> PAGEREF _Toc189230023 \h </w:instrText>
+          <w:instrText xml:space="preserve"> PAGEREF _Toc189491177 \h </w:instrText>
         </w:r>
         <w:r>
           <w:rPr>
@@ -1365,7 +1365,7 @@
           <w14:ligatures w14:val="standardContextual"/>
         </w:rPr>
       </w:pPr>
-      <w:hyperlink w:anchor="_Toc189230024" w:history="1">
+      <w:hyperlink w:anchor="_Toc189491178" w:history="1">
         <w:r>
           <w:rPr>
             <w:rStyle w:val="Hipervnculo"/>
@@ -1392,7 +1392,7 @@
             <w:noProof/>
             <w:webHidden/>
           </w:rPr>
-          <w:instrText xml:space="preserve"> PAGEREF _Toc189230024 \h </w:instrText>
+          <w:instrText xml:space="preserve"> PAGEREF _Toc189491178 \h </w:instrText>
         </w:r>
         <w:r>
           <w:rPr>
@@ -1438,7 +1438,7 @@
           <w14:ligatures w14:val="standardContextual"/>
         </w:rPr>
       </w:pPr>
-      <w:hyperlink w:anchor="_Toc189230025" w:history="1">
+      <w:hyperlink w:anchor="_Toc189491179" w:history="1">
         <w:r>
           <w:rPr>
             <w:rStyle w:val="Hipervnculo"/>
@@ -1465,7 +1465,7 @@
             <w:noProof/>
             <w:webHidden/>
           </w:rPr>
-          <w:instrText xml:space="preserve"> PAGEREF _Toc189230025 \h </w:instrText>
+          <w:instrText xml:space="preserve"> PAGEREF _Toc189491179 \h </w:instrText>
         </w:r>
         <w:r>
           <w:rPr>
@@ -1511,7 +1511,7 @@
           <w14:ligatures w14:val="standardContextual"/>
         </w:rPr>
       </w:pPr>
-      <w:hyperlink w:anchor="_Toc189230026" w:history="1">
+      <w:hyperlink w:anchor="_Toc189491180" w:history="1">
         <w:r>
           <w:rPr>
             <w:rStyle w:val="Hipervnculo"/>
@@ -1538,7 +1538,7 @@
             <w:noProof/>
             <w:webHidden/>
           </w:rPr>
-          <w:instrText xml:space="preserve"> PAGEREF _Toc189230026 \h </w:instrText>
+          <w:instrText xml:space="preserve"> PAGEREF _Toc189491180 \h </w:instrText>
         </w:r>
         <w:r>
           <w:rPr>
@@ -1584,7 +1584,7 @@
           <w14:ligatures w14:val="standardContextual"/>
         </w:rPr>
       </w:pPr>
-      <w:hyperlink w:anchor="_Toc189230027" w:history="1">
+      <w:hyperlink w:anchor="_Toc189491181" w:history="1">
         <w:r>
           <w:rPr>
             <w:rStyle w:val="Hipervnculo"/>
@@ -1611,7 +1611,7 @@
             <w:noProof/>
             <w:webHidden/>
           </w:rPr>
-          <w:instrText xml:space="preserve"> PAGEREF _Toc189230027 \h </w:instrText>
+          <w:instrText xml:space="preserve"> PAGEREF _Toc189491181 \h </w:instrText>
         </w:r>
         <w:r>
           <w:rPr>
@@ -1657,7 +1657,7 @@
           <w14:ligatures w14:val="standardContextual"/>
         </w:rPr>
       </w:pPr>
-      <w:hyperlink w:anchor="_Toc189230028" w:history="1">
+      <w:hyperlink w:anchor="_Toc189491182" w:history="1">
         <w:r>
           <w:rPr>
             <w:rStyle w:val="Hipervnculo"/>
@@ -1684,7 +1684,7 @@
             <w:noProof/>
             <w:webHidden/>
           </w:rPr>
-          <w:instrText xml:space="preserve"> PAGEREF _Toc189230028 \h </w:instrText>
+          <w:instrText xml:space="preserve"> PAGEREF _Toc189491182 \h </w:instrText>
         </w:r>
         <w:r>
           <w:rPr>
@@ -1730,7 +1730,7 @@
           <w14:ligatures w14:val="standardContextual"/>
         </w:rPr>
       </w:pPr>
-      <w:hyperlink w:anchor="_Toc189230029" w:history="1">
+      <w:hyperlink w:anchor="_Toc189491183" w:history="1">
         <w:r>
           <w:rPr>
             <w:rStyle w:val="Hipervnculo"/>
@@ -1757,7 +1757,7 @@
             <w:noProof/>
             <w:webHidden/>
           </w:rPr>
-          <w:instrText xml:space="preserve"> PAGEREF _Toc189230029 \h </w:instrText>
+          <w:instrText xml:space="preserve"> PAGEREF _Toc189491183 \h </w:instrText>
         </w:r>
         <w:r>
           <w:rPr>
@@ -1803,7 +1803,7 @@
           <w14:ligatures w14:val="standardContextual"/>
         </w:rPr>
       </w:pPr>
-      <w:hyperlink w:anchor="_Toc189230030" w:history="1">
+      <w:hyperlink w:anchor="_Toc189491184" w:history="1">
         <w:r>
           <w:rPr>
             <w:rStyle w:val="Hipervnculo"/>
@@ -1830,7 +1830,80 @@
             <w:noProof/>
             <w:webHidden/>
           </w:rPr>
-          <w:instrText xml:space="preserve"> PAGEREF _Toc189230030 \h </w:instrText>
+          <w:instrText xml:space="preserve"> PAGEREF _Toc189491184 \h </w:instrText>
+        </w:r>
+        <w:r>
+          <w:rPr>
+            <w:noProof/>
+            <w:webHidden/>
+          </w:rPr>
+        </w:r>
+        <w:r>
+          <w:rPr>
+            <w:noProof/>
+            <w:webHidden/>
+          </w:rPr>
+          <w:fldChar w:fldCharType="separate"/>
+        </w:r>
+        <w:r>
+          <w:rPr>
+            <w:noProof/>
+            <w:webHidden/>
+          </w:rPr>
+          <w:t>6</w:t>
+        </w:r>
+        <w:r>
+          <w:rPr>
+            <w:noProof/>
+            <w:webHidden/>
+          </w:rPr>
+          <w:fldChar w:fldCharType="end"/>
+        </w:r>
+      </w:hyperlink>
+    </w:p>
+    <w:p>
+      <w:pPr>
+        <w:pStyle w:val="TDC2"/>
+        <w:rPr>
+          <w:rFonts w:asciiTheme="minorHAnsi" w:eastAsiaTheme="minorEastAsia" w:hAnsiTheme="minorHAnsi" w:cstheme="minorBidi"/>
+          <w:i w:val="0"/>
+          <w:iCs w:val="0"/>
+          <w:noProof/>
+          <w:kern w:val="2"/>
+          <w:sz w:val="24"/>
+          <w:szCs w:val="24"/>
+          <w:lang w:val="es-AR" w:eastAsia="es-AR"/>
+          <w14:ligatures w14:val="standardContextual"/>
+        </w:rPr>
+      </w:pPr>
+      <w:hyperlink w:anchor="_Toc189491185" w:history="1">
+        <w:r>
+          <w:rPr>
+            <w:rStyle w:val="Hipervnculo"/>
+            <w:noProof/>
+          </w:rPr>
+          <w:t>Tareas extra</w:t>
+        </w:r>
+        <w:r>
+          <w:rPr>
+            <w:noProof/>
+            <w:webHidden/>
+          </w:rPr>
+          <w:tab/>
+        </w:r>
+        <w:r>
+          <w:rPr>
+            <w:noProof/>
+            <w:webHidden/>
+          </w:rPr>
+          <w:fldChar w:fldCharType="begin"/>
+        </w:r>
+        <w:r>
+          <w:rPr>
+            <w:noProof/>
+            <w:webHidden/>
+          </w:rPr>
+          <w:instrText xml:space="preserve"> PAGEREF _Toc189491185 \h </w:instrText>
         </w:r>
         <w:r>
           <w:rPr>
@@ -1895,7 +1968,7 @@
       <w:pPr>
         <w:pStyle w:val="PSI-Ttulo1"/>
       </w:pPr>
-      <w:bookmarkStart w:id="0" w:name="_Toc189230017"/>
+      <w:bookmarkStart w:id="0" w:name="_Toc189491171"/>
       <w:r>
         <w:t>Introducción</w:t>
       </w:r>
@@ -1920,7 +1993,7 @@
       <w:pPr>
         <w:pStyle w:val="PSI-Ttulo1"/>
       </w:pPr>
-      <w:bookmarkStart w:id="1" w:name="_Toc189230018"/>
+      <w:bookmarkStart w:id="1" w:name="_Toc189491172"/>
       <w:r>
         <w:t>Referencias</w:t>
       </w:r>
@@ -2061,7 +2134,7 @@
       <w:pPr>
         <w:pStyle w:val="PSI-Ttulo1"/>
       </w:pPr>
-      <w:bookmarkStart w:id="2" w:name="_Toc189230019"/>
+      <w:bookmarkStart w:id="2" w:name="_Toc189491173"/>
       <w:r>
         <w:lastRenderedPageBreak/>
         <w:t>Casos de uso</w:t>
@@ -2075,7 +2148,7 @@
       <w:pPr>
         <w:pStyle w:val="PSI-Ttulo2"/>
       </w:pPr>
-      <w:bookmarkStart w:id="3" w:name="_Toc189230020"/>
+      <w:bookmarkStart w:id="3" w:name="_Toc189491174"/>
       <w:r>
         <w:t>A corregir</w:t>
       </w:r>
@@ -2151,7 +2224,7 @@
       <w:pPr>
         <w:pStyle w:val="PSI-Ttulo2"/>
       </w:pPr>
-      <w:bookmarkStart w:id="4" w:name="_Toc189230021"/>
+      <w:bookmarkStart w:id="4" w:name="_Toc189491175"/>
       <w:r>
         <w:t>A implementar</w:t>
       </w:r>
@@ -2201,7 +2274,7 @@
       <w:pPr>
         <w:pStyle w:val="PSI-Ttulo1"/>
       </w:pPr>
-      <w:bookmarkStart w:id="7" w:name="_Toc189230022"/>
+      <w:bookmarkStart w:id="7" w:name="_Toc189491176"/>
       <w:r>
         <w:t>Lista de tareas</w:t>
       </w:r>
@@ -2211,7 +2284,7 @@
       <w:pPr>
         <w:pStyle w:val="PSI-Ttulo2"/>
       </w:pPr>
-      <w:bookmarkStart w:id="8" w:name="_Toc189230023"/>
+      <w:bookmarkStart w:id="8" w:name="_Toc189491177"/>
       <w:r>
         <w:t>Caso de uso N°3</w:t>
       </w:r>
@@ -2229,7 +2302,7 @@
         </w:numPr>
       </w:pPr>
       <w:r>
-        <w:t>Se debe modificar las iteraciones en la pantalla de creación y modificación.</w:t>
+        <w:t>Se debe modificar las iteraciones en la pantalla de modificación.</w:t>
       </w:r>
     </w:p>
     <w:p>
@@ -2241,7 +2314,10 @@
         </w:numPr>
       </w:pPr>
       <w:r>
-        <w:t>Al guardar no debe salirse del documento, al modificar un elemento del proyecto te debe aparecer la opción y presionarla para que se guarde.</w:t>
+        <w:t>A</w:t>
+      </w:r>
+      <w:r>
+        <w:t>l modificar un elemento del proyecto te debe aparecer la opción y presionarla para que se guarde.</w:t>
       </w:r>
     </w:p>
     <w:p>
@@ -2253,8 +2329,18 @@
         </w:numPr>
       </w:pPr>
       <w:r>
-        <w:t>El estado de un proyecto no es guardado correctamente.</w:t>
-      </w:r>
+        <w:t>La búsqueda de los participantes no debe mostrar los miembros de un proyecto.</w:t>
+      </w:r>
+    </w:p>
+    <w:p>
+      <w:pPr>
+        <w:pStyle w:val="PSI-Ttulo2"/>
+      </w:pPr>
+      <w:bookmarkStart w:id="9" w:name="_Toc189491178"/>
+      <w:r>
+        <w:t>Caso de uso N°5: Modificar lista de riesgos.</w:t>
+      </w:r>
+      <w:bookmarkEnd w:id="9"/>
     </w:p>
     <w:p>
       <w:pPr>
@@ -2265,18 +2351,32 @@
         </w:numPr>
       </w:pPr>
       <w:r>
-        <w:t>La búsqueda de los participantes no debe mostrar a los administradores y tampoco deberán aparecer los miembros de un proyecto.</w:t>
-      </w:r>
-    </w:p>
-    <w:p>
-      <w:pPr>
-        <w:pStyle w:val="PSI-Ttulo2"/>
-      </w:pPr>
-      <w:bookmarkStart w:id="9" w:name="_Toc189230024"/>
-      <w:r>
-        <w:t>Caso de uso N°5: Modificar lista de riesgos.</w:t>
-      </w:r>
-      <w:bookmarkEnd w:id="9"/>
+        <w:t xml:space="preserve">Mostrar advertencia por modificar </w:t>
+      </w:r>
+      <w:r>
+        <w:t>descripción</w:t>
+      </w:r>
+      <w:r>
+        <w:t>.</w:t>
+      </w:r>
+    </w:p>
+    <w:p>
+      <w:pPr>
+        <w:pStyle w:val="Prrafodelista"/>
+        <w:numPr>
+          <w:ilvl w:val="0"/>
+          <w:numId w:val="13"/>
+        </w:numPr>
+        <w:rPr>
+          <w:lang w:val="es-AR"/>
+        </w:rPr>
+      </w:pPr>
+      <w:r>
+        <w:rPr>
+          <w:lang w:val="es-AR"/>
+        </w:rPr>
+        <w:t>Al guardar no debe salirse del documento, al modificar un elemento del proyecto te debe aparecer la opción y presionarla para que se guarde.</w:t>
+      </w:r>
     </w:p>
     <w:p>
       <w:pPr>
@@ -2287,8 +2387,105 @@
         </w:numPr>
       </w:pPr>
       <w:r>
-        <w:t>Mostrar advertencia por modificar descripcion.</w:t>
-      </w:r>
+        <w:t>Comprobar que se había definido cuando se modificaba un riesgo y tenia un plan asociado.</w:t>
+      </w:r>
+    </w:p>
+    <w:p>
+      <w:pPr>
+        <w:pStyle w:val="PSI-Ttulo2"/>
+      </w:pPr>
+      <w:bookmarkStart w:id="10" w:name="_Toc189491179"/>
+      <w:r>
+        <w:t xml:space="preserve">Caso de Uso </w:t>
+      </w:r>
+      <w:r>
+        <w:t>N°</w:t>
+      </w:r>
+      <w:r>
+        <w:t>8: Añadir plan de acción.</w:t>
+      </w:r>
+      <w:bookmarkEnd w:id="10"/>
+    </w:p>
+    <w:p>
+      <w:pPr>
+        <w:pStyle w:val="PSI-Normal"/>
+        <w:numPr>
+          <w:ilvl w:val="0"/>
+          <w:numId w:val="13"/>
+        </w:numPr>
+      </w:pPr>
+      <w:r>
+        <w:t>Revisar porque se muestran planes de iteraciones no correspondiente.</w:t>
+      </w:r>
+    </w:p>
+    <w:p>
+      <w:pPr>
+        <w:pStyle w:val="PSI-Normal"/>
+        <w:numPr>
+          <w:ilvl w:val="0"/>
+          <w:numId w:val="13"/>
+        </w:numPr>
+      </w:pPr>
+      <w:r>
+        <w:t>Al guardar no debe salirse del documento, al modificar un elemento del proyecto te debe aparecer la opción y presionarla para que se guarde.</w:t>
+      </w:r>
+    </w:p>
+    <w:p>
+      <w:pPr>
+        <w:pStyle w:val="PSI-Normal"/>
+        <w:numPr>
+          <w:ilvl w:val="0"/>
+          <w:numId w:val="13"/>
+        </w:numPr>
+      </w:pPr>
+      <w:r>
+        <w:t>Se deben poder modificar las tareas.</w:t>
+      </w:r>
+    </w:p>
+    <w:p>
+      <w:pPr>
+        <w:pStyle w:val="PSI-Ttulo2"/>
+      </w:pPr>
+      <w:bookmarkStart w:id="11" w:name="_Toc189491180"/>
+      <w:r>
+        <w:lastRenderedPageBreak/>
+        <w:t xml:space="preserve">Caso de Uso </w:t>
+      </w:r>
+      <w:r>
+        <w:t>N°</w:t>
+      </w:r>
+      <w:r>
+        <w:t>9: Modificar plan de acción.</w:t>
+      </w:r>
+      <w:bookmarkEnd w:id="11"/>
+    </w:p>
+    <w:p>
+      <w:pPr>
+        <w:pStyle w:val="PSI-Normal"/>
+        <w:numPr>
+          <w:ilvl w:val="0"/>
+          <w:numId w:val="13"/>
+        </w:numPr>
+      </w:pPr>
+      <w:r>
+        <w:t>Lo mismo que el CU08</w:t>
+      </w:r>
+    </w:p>
+    <w:p>
+      <w:pPr>
+        <w:pStyle w:val="PSI-Ttulo2"/>
+      </w:pPr>
+      <w:bookmarkStart w:id="12" w:name="_Toc189491181"/>
+      <w:r>
+        <w:t xml:space="preserve">Caso de Uso </w:t>
+      </w:r>
+      <w:r>
+        <w:t>N°</w:t>
+      </w:r>
+      <w:r>
+        <w:t>12: Realizar análisis de riesgo.</w:t>
+      </w:r>
+      <w:bookmarkEnd w:id="12"/>
     </w:p>
     <w:p>
       <w:pPr>
@@ -2302,11 +2499,410 @@
         </w:rPr>
       </w:pPr>
       <w:r>
+        <w:t xml:space="preserve">Falta implementar el subflujo 4: </w:t>
+      </w:r>
+      <w:r>
         <w:rPr>
           <w:lang w:val="es-AR"/>
         </w:rPr>
-        <w:t>Al guardar no debe salirse del documento, al modificar un elemento del proyecto te debe aparecer la opción y presionarla para que se guarde.</w:t>
-      </w:r>
+        <w:t>El sistema actualiza el estado de todos los riesgos de la lista que no estén en el estado “Ignorar” a “Necesita evaluación”.</w:t>
+      </w:r>
+    </w:p>
+    <w:p>
+      <w:pPr>
+        <w:pStyle w:val="PSI-Ttulo2"/>
+      </w:pPr>
+      <w:bookmarkStart w:id="13" w:name="_Toc189491182"/>
+      <w:r>
+        <w:t>Caso de Uso 6: Administrar categorías de riesgos.</w:t>
+      </w:r>
+      <w:bookmarkEnd w:id="13"/>
+    </w:p>
+    <w:p>
+      <w:pPr>
+        <w:pStyle w:val="Prrafodelista"/>
+        <w:numPr>
+          <w:ilvl w:val="0"/>
+          <w:numId w:val="13"/>
+        </w:numPr>
+        <w:rPr>
+          <w:lang w:val="es-AR"/>
+        </w:rPr>
+      </w:pPr>
+      <w:r>
+        <w:rPr>
+          <w:lang w:val="es-AR"/>
+        </w:rPr>
+        <w:t>Modificar pantalla principal del administrador.</w:t>
+      </w:r>
+    </w:p>
+    <w:p>
+      <w:pPr>
+        <w:pStyle w:val="Prrafodelista"/>
+        <w:numPr>
+          <w:ilvl w:val="0"/>
+          <w:numId w:val="13"/>
+        </w:numPr>
+        <w:rPr>
+          <w:lang w:val="es-AR"/>
+        </w:rPr>
+      </w:pPr>
+      <w:r>
+        <w:rPr>
+          <w:lang w:val="es-AR"/>
+        </w:rPr>
+        <w:t xml:space="preserve">Realizar pantalla </w:t>
+      </w:r>
+      <w:r>
+        <w:rPr>
+          <w:lang w:val="es-AR"/>
+        </w:rPr>
+        <w:t>vista</w:t>
+      </w:r>
+      <w:r>
+        <w:rPr>
+          <w:lang w:val="es-AR"/>
+        </w:rPr>
+        <w:t xml:space="preserve"> </w:t>
+      </w:r>
+      <w:r>
+        <w:rPr>
+          <w:lang w:val="es-AR"/>
+        </w:rPr>
+        <w:t xml:space="preserve">de </w:t>
+      </w:r>
+      <w:r>
+        <w:rPr>
+          <w:lang w:val="es-AR"/>
+        </w:rPr>
+        <w:t>categorías.</w:t>
+      </w:r>
+    </w:p>
+    <w:p>
+      <w:pPr>
+        <w:pStyle w:val="Prrafodelista"/>
+        <w:numPr>
+          <w:ilvl w:val="0"/>
+          <w:numId w:val="13"/>
+        </w:numPr>
+        <w:rPr>
+          <w:lang w:val="es-AR"/>
+        </w:rPr>
+      </w:pPr>
+      <w:r>
+        <w:rPr>
+          <w:lang w:val="es-AR"/>
+        </w:rPr>
+        <w:t>Realizar pantalla de añadir categoría.</w:t>
+      </w:r>
+    </w:p>
+    <w:p>
+      <w:pPr>
+        <w:pStyle w:val="Prrafodelista"/>
+        <w:numPr>
+          <w:ilvl w:val="0"/>
+          <w:numId w:val="13"/>
+        </w:numPr>
+        <w:rPr>
+          <w:lang w:val="es-AR"/>
+        </w:rPr>
+      </w:pPr>
+      <w:r>
+        <w:rPr>
+          <w:lang w:val="es-AR"/>
+        </w:rPr>
+        <w:t xml:space="preserve">Realizar pantalla de modificar categoría. </w:t>
+      </w:r>
+    </w:p>
+    <w:p>
+      <w:pPr>
+        <w:pStyle w:val="Prrafodelista"/>
+        <w:numPr>
+          <w:ilvl w:val="0"/>
+          <w:numId w:val="13"/>
+        </w:numPr>
+        <w:rPr>
+          <w:lang w:val="es-AR"/>
+        </w:rPr>
+      </w:pPr>
+      <w:r>
+        <w:rPr>
+          <w:lang w:val="es-AR"/>
+        </w:rPr>
+        <w:t>Realizar pantalla de eliminar categoría.</w:t>
+      </w:r>
+    </w:p>
+    <w:p>
+      <w:pPr>
+        <w:pStyle w:val="Prrafodelista"/>
+        <w:numPr>
+          <w:ilvl w:val="0"/>
+          <w:numId w:val="13"/>
+        </w:numPr>
+        <w:rPr>
+          <w:lang w:val="es-AR"/>
+        </w:rPr>
+      </w:pPr>
+      <w:r>
+        <w:rPr>
+          <w:lang w:val="es-AR"/>
+        </w:rPr>
+        <w:t xml:space="preserve">Modificar vista de añadir riesgo para que el desarrollador vea la descripción de la categoría. </w:t>
+      </w:r>
+    </w:p>
+    <w:p>
+      <w:pPr>
+        <w:pStyle w:val="Prrafodelista"/>
+        <w:numPr>
+          <w:ilvl w:val="0"/>
+          <w:numId w:val="13"/>
+        </w:numPr>
+        <w:rPr>
+          <w:lang w:val="es-AR"/>
+        </w:rPr>
+      </w:pPr>
+      <w:r>
+        <w:rPr>
+          <w:lang w:val="es-AR"/>
+        </w:rPr>
+        <w:t xml:space="preserve">Realizar el modelo de categorías para que añada, elimine y modifique las mismas siguiendo la forma como en otros modelos. Ver modelo de proyecto. </w:t>
+      </w:r>
+    </w:p>
+    <w:p>
+      <w:pPr>
+        <w:pStyle w:val="PSI-Ttulo2"/>
+      </w:pPr>
+      <w:bookmarkStart w:id="14" w:name="_Toc189491183"/>
+      <w:r>
+        <w:t>Caso de Uso 10: Realizar y solicitar informes.</w:t>
+      </w:r>
+      <w:bookmarkEnd w:id="14"/>
+    </w:p>
+    <w:p>
+      <w:pPr>
+        <w:pStyle w:val="Prrafodelista"/>
+        <w:numPr>
+          <w:ilvl w:val="0"/>
+          <w:numId w:val="13"/>
+        </w:numPr>
+        <w:rPr>
+          <w:lang w:val="es-AR"/>
+        </w:rPr>
+      </w:pPr>
+      <w:r>
+        <w:rPr>
+          <w:lang w:val="es-AR"/>
+        </w:rPr>
+        <w:t>Modificar la pantalla de monitoreo, se debe añadir un botón que diga generar informe.</w:t>
+      </w:r>
+    </w:p>
+    <w:p>
+      <w:pPr>
+        <w:pStyle w:val="Prrafodelista"/>
+        <w:numPr>
+          <w:ilvl w:val="0"/>
+          <w:numId w:val="13"/>
+        </w:numPr>
+        <w:rPr>
+          <w:lang w:val="es-AR"/>
+        </w:rPr>
+      </w:pPr>
+      <w:r>
+        <w:rPr>
+          <w:lang w:val="es-AR"/>
+        </w:rPr>
+        <w:t>Corregir los diseños de los informes.</w:t>
+      </w:r>
+    </w:p>
+    <w:p>
+      <w:pPr>
+        <w:pStyle w:val="Prrafodelista"/>
+        <w:numPr>
+          <w:ilvl w:val="0"/>
+          <w:numId w:val="13"/>
+        </w:numPr>
+        <w:rPr>
+          <w:lang w:val="es-AR"/>
+        </w:rPr>
+      </w:pPr>
+      <w:r>
+        <w:rPr>
+          <w:lang w:val="es-AR"/>
+        </w:rPr>
+        <w:t>Realizar pantalla para cargar incidencia</w:t>
+      </w:r>
+      <w:r>
+        <w:rPr>
+          <w:lang w:val="es-AR"/>
+        </w:rPr>
+        <w:t xml:space="preserve"> de desarrollador y líder de proyecto</w:t>
+      </w:r>
+      <w:r>
+        <w:rPr>
+          <w:lang w:val="es-AR"/>
+        </w:rPr>
+        <w:t>.</w:t>
+      </w:r>
+    </w:p>
+    <w:p>
+      <w:pPr>
+        <w:pStyle w:val="Prrafodelista"/>
+        <w:numPr>
+          <w:ilvl w:val="0"/>
+          <w:numId w:val="13"/>
+        </w:numPr>
+        <w:rPr>
+          <w:lang w:val="es-AR"/>
+        </w:rPr>
+      </w:pPr>
+      <w:r>
+        <w:rPr>
+          <w:lang w:val="es-AR"/>
+        </w:rPr>
+        <w:t>Realizar pantalla para generar reportes de tareas</w:t>
+      </w:r>
+      <w:r>
+        <w:rPr>
+          <w:lang w:val="es-AR"/>
+        </w:rPr>
+        <w:t xml:space="preserve"> de desarrollador y líder de proyecto</w:t>
+      </w:r>
+      <w:r>
+        <w:rPr>
+          <w:lang w:val="es-AR"/>
+        </w:rPr>
+        <w:t>.</w:t>
+      </w:r>
+    </w:p>
+    <w:p>
+      <w:pPr>
+        <w:pStyle w:val="Prrafodelista"/>
+        <w:numPr>
+          <w:ilvl w:val="0"/>
+          <w:numId w:val="13"/>
+        </w:numPr>
+        <w:rPr>
+          <w:lang w:val="es-AR"/>
+        </w:rPr>
+      </w:pPr>
+      <w:r>
+        <w:rPr>
+          <w:lang w:val="es-AR"/>
+        </w:rPr>
+        <w:t>Realizar pantalla para generar reporte de seguimiento de riesgo</w:t>
+      </w:r>
+      <w:r>
+        <w:rPr>
+          <w:lang w:val="es-AR"/>
+        </w:rPr>
+        <w:t xml:space="preserve"> de desarrollador y líder de proyecto</w:t>
+      </w:r>
+      <w:r>
+        <w:rPr>
+          <w:lang w:val="es-AR"/>
+        </w:rPr>
+        <w:t>. Sino es el líder del proyecto solo deben aparecer los riesgos que son responsables.</w:t>
+      </w:r>
+    </w:p>
+    <w:p>
+      <w:pPr>
+        <w:pStyle w:val="Prrafodelista"/>
+        <w:numPr>
+          <w:ilvl w:val="0"/>
+          <w:numId w:val="13"/>
+        </w:numPr>
+        <w:rPr>
+          <w:lang w:val="es-AR"/>
+        </w:rPr>
+      </w:pPr>
+      <w:r>
+        <w:rPr>
+          <w:lang w:val="es-AR"/>
+        </w:rPr>
+        <w:t xml:space="preserve">Realizar </w:t>
+      </w:r>
+      <w:r>
+        <w:rPr>
+          <w:lang w:val="es-AR"/>
+        </w:rPr>
+        <w:t xml:space="preserve">visualización de </w:t>
+      </w:r>
+      <w:r>
+        <w:rPr>
+          <w:lang w:val="es-AR"/>
+        </w:rPr>
+        <w:t>reporte de incidencia.</w:t>
+      </w:r>
+    </w:p>
+    <w:p>
+      <w:pPr>
+        <w:pStyle w:val="Prrafodelista"/>
+        <w:numPr>
+          <w:ilvl w:val="0"/>
+          <w:numId w:val="13"/>
+        </w:numPr>
+        <w:rPr>
+          <w:lang w:val="es-AR"/>
+        </w:rPr>
+      </w:pPr>
+      <w:r>
+        <w:rPr>
+          <w:lang w:val="es-AR"/>
+        </w:rPr>
+        <w:t xml:space="preserve">Realizar </w:t>
+      </w:r>
+      <w:r>
+        <w:rPr>
+          <w:lang w:val="es-AR"/>
+        </w:rPr>
+        <w:t xml:space="preserve">visualización de </w:t>
+      </w:r>
+      <w:r>
+        <w:rPr>
+          <w:lang w:val="es-AR"/>
+        </w:rPr>
+        <w:t>reporte de tareas.</w:t>
+      </w:r>
+    </w:p>
+    <w:p>
+      <w:pPr>
+        <w:pStyle w:val="Prrafodelista"/>
+        <w:numPr>
+          <w:ilvl w:val="0"/>
+          <w:numId w:val="13"/>
+        </w:numPr>
+        <w:rPr>
+          <w:lang w:val="es-AR"/>
+        </w:rPr>
+      </w:pPr>
+      <w:r>
+        <w:rPr>
+          <w:lang w:val="es-AR"/>
+        </w:rPr>
+        <w:t xml:space="preserve">Realizar </w:t>
+      </w:r>
+      <w:r>
+        <w:rPr>
+          <w:lang w:val="es-AR"/>
+        </w:rPr>
+        <w:t xml:space="preserve">visualización de </w:t>
+      </w:r>
+      <w:r>
+        <w:rPr>
+          <w:lang w:val="es-AR"/>
+        </w:rPr>
+        <w:t>reporte de seguimiento de riesgo.</w:t>
+      </w:r>
+    </w:p>
+    <w:p>
+      <w:pPr>
+        <w:pStyle w:val="PSI-Ttulo2"/>
+      </w:pPr>
+      <w:bookmarkStart w:id="15" w:name="_Toc189491184"/>
+      <w:r>
+        <w:t>Caso de Uso 11: Exportar archivos.</w:t>
+      </w:r>
+      <w:bookmarkEnd w:id="15"/>
     </w:p>
     <w:p>
       <w:pPr>
@@ -2317,24 +2913,8 @@
         </w:numPr>
       </w:pPr>
       <w:r>
-        <w:t>Comprobar que se había definido cuando se modificaba un riesgo y tenia un plan asociado.</w:t>
-      </w:r>
-    </w:p>
-    <w:p>
-      <w:pPr>
-        <w:pStyle w:val="PSI-Ttulo2"/>
-      </w:pPr>
-      <w:bookmarkStart w:id="10" w:name="_Toc189230025"/>
-      <w:r>
-        <w:t xml:space="preserve">Caso de Uso </w:t>
-      </w:r>
-      <w:r>
-        <w:t>N°</w:t>
-      </w:r>
-      <w:r>
-        <w:t>8: Añadir plan de acción.</w:t>
-      </w:r>
-      <w:bookmarkEnd w:id="10"/>
+        <w:t xml:space="preserve">Modificar la pantalla de monitoreo del líder del proyecto, se debe añadir un botón que diga exportar archivo. </w:t>
+      </w:r>
     </w:p>
     <w:p>
       <w:pPr>
@@ -2345,7 +2925,20 @@
         </w:numPr>
       </w:pPr>
       <w:r>
-        <w:t>Revisar porque se muestran planes de iteraciones no correspondiente.</w:t>
+        <w:t>Realizar pantalla de selección de archivo. Los gráficos pueden ser exportados como png o pdf y los informes son exportados solo como pdfs.</w:t>
+      </w:r>
+    </w:p>
+    <w:p>
+      <w:pPr>
+        <w:pStyle w:val="PSI-Ttulo2"/>
+      </w:pPr>
+      <w:bookmarkStart w:id="16" w:name="_Toc189491185"/>
+      <w:r>
+        <w:t>Tareas extra</w:t>
+      </w:r>
+      <w:bookmarkEnd w:id="16"/>
+      <w:r>
+        <w:t xml:space="preserve"> </w:t>
       </w:r>
     </w:p>
     <w:p>
@@ -2357,7 +2950,25 @@
         </w:numPr>
       </w:pPr>
       <w:r>
-        <w:t>Al guardar no debe salirse del documento, al modificar un elemento del proyecto te debe aparecer la opción y presionarla para que se guarde.</w:t>
+        <w:t xml:space="preserve">Generar gráficos de pantalla de inicio del proyecto con una librería de React. </w:t>
+      </w:r>
+    </w:p>
+    <w:p>
+      <w:pPr>
+        <w:pStyle w:val="Prrafodelista"/>
+        <w:numPr>
+          <w:ilvl w:val="0"/>
+          <w:numId w:val="13"/>
+        </w:numPr>
+        <w:rPr>
+          <w:lang w:val="es-AR"/>
+        </w:rPr>
+      </w:pPr>
+      <w:r>
+        <w:rPr>
+          <w:lang w:val="es-AR"/>
+        </w:rPr>
+        <w:t>Para el líder de proyecto en monitoreo debe haber un apartado de riesgo ocurrido.</w:t>
       </w:r>
     </w:p>
     <w:p>
@@ -2369,25 +2980,8 @@
         </w:numPr>
       </w:pPr>
       <w:r>
-        <w:lastRenderedPageBreak/>
-        <w:t>Se deben poder modificar las tareas.</w:t>
-      </w:r>
-    </w:p>
-    <w:p>
-      <w:pPr>
-        <w:pStyle w:val="PSI-Ttulo2"/>
-      </w:pPr>
-      <w:bookmarkStart w:id="11" w:name="_Toc189230026"/>
-      <w:r>
-        <w:t xml:space="preserve">Caso de Uso </w:t>
-      </w:r>
-      <w:r>
-        <w:t>N°</w:t>
-      </w:r>
-      <w:r>
-        <w:t>9: Modificar plan de acción.</w:t>
-      </w:r>
-      <w:bookmarkEnd w:id="11"/>
+        <w:t>Modificar vistas de guardado para que no aparezca una segunda pantalla.</w:t>
+      </w:r>
     </w:p>
     <w:p>
       <w:pPr>
@@ -2398,553 +2992,7 @@
         </w:numPr>
       </w:pPr>
       <w:r>
-        <w:t>Lo mismo que el CU08</w:t>
-      </w:r>
-    </w:p>
-    <w:p>
-      <w:pPr>
-        <w:pStyle w:val="PSI-Ttulo2"/>
-      </w:pPr>
-      <w:bookmarkStart w:id="12" w:name="_Toc189230027"/>
-      <w:r>
-        <w:t xml:space="preserve">Caso de Uso </w:t>
-      </w:r>
-      <w:r>
-        <w:t>N°</w:t>
-      </w:r>
-      <w:r>
-        <w:t>12: Realizar análisis de riesgo.</w:t>
-      </w:r>
-      <w:bookmarkEnd w:id="12"/>
-    </w:p>
-    <w:p>
-      <w:pPr>
-        <w:pStyle w:val="Prrafodelista"/>
-        <w:numPr>
-          <w:ilvl w:val="0"/>
-          <w:numId w:val="13"/>
-        </w:numPr>
-        <w:rPr>
-          <w:lang w:val="es-AR"/>
-        </w:rPr>
-      </w:pPr>
-      <w:r>
-        <w:t xml:space="preserve">Falta implementar el subflujo 4: </w:t>
-      </w:r>
-      <w:r>
-        <w:rPr>
-          <w:lang w:val="es-AR"/>
-        </w:rPr>
-        <w:t>El sistema actualiza el estado de todos los riesgos de la lista que no estén en el estado “Ignorar” a “Necesita evaluación”.</w:t>
-      </w:r>
-    </w:p>
-    <w:p>
-      <w:pPr>
-        <w:pStyle w:val="PSI-Ttulo2"/>
-      </w:pPr>
-      <w:bookmarkStart w:id="13" w:name="_Toc189230028"/>
-      <w:r>
-        <w:t>Caso de Uso 6: Administrar categorías de riesgos.</w:t>
-      </w:r>
-      <w:bookmarkEnd w:id="13"/>
-    </w:p>
-    <w:p>
-      <w:pPr>
-        <w:pStyle w:val="Prrafodelista"/>
-        <w:numPr>
-          <w:ilvl w:val="0"/>
-          <w:numId w:val="13"/>
-        </w:numPr>
-        <w:rPr>
-          <w:lang w:val="es-AR"/>
-        </w:rPr>
-      </w:pPr>
-      <w:r>
-        <w:rPr>
-          <w:lang w:val="es-AR"/>
-        </w:rPr>
-        <w:t>Modificar pantalla principal del administrador.</w:t>
-      </w:r>
-    </w:p>
-    <w:p>
-      <w:pPr>
-        <w:pStyle w:val="Prrafodelista"/>
-        <w:numPr>
-          <w:ilvl w:val="0"/>
-          <w:numId w:val="13"/>
-        </w:numPr>
-        <w:rPr>
-          <w:lang w:val="es-AR"/>
-        </w:rPr>
-      </w:pPr>
-      <w:r>
-        <w:rPr>
-          <w:lang w:val="es-AR"/>
-        </w:rPr>
-        <w:t xml:space="preserve">Realizar pantalla </w:t>
-      </w:r>
-      <w:r>
-        <w:rPr>
-          <w:lang w:val="es-AR"/>
-        </w:rPr>
-        <w:t>vista</w:t>
-      </w:r>
-      <w:r>
-        <w:rPr>
-          <w:lang w:val="es-AR"/>
-        </w:rPr>
-        <w:t xml:space="preserve"> </w:t>
-      </w:r>
-      <w:r>
-        <w:rPr>
-          <w:lang w:val="es-AR"/>
-        </w:rPr>
-        <w:t xml:space="preserve">de </w:t>
-      </w:r>
-      <w:r>
-        <w:rPr>
-          <w:lang w:val="es-AR"/>
-        </w:rPr>
-        <w:t>categorías.</w:t>
-      </w:r>
-    </w:p>
-    <w:p>
-      <w:pPr>
-        <w:pStyle w:val="Prrafodelista"/>
-        <w:numPr>
-          <w:ilvl w:val="0"/>
-          <w:numId w:val="13"/>
-        </w:numPr>
-        <w:rPr>
-          <w:lang w:val="es-AR"/>
-        </w:rPr>
-      </w:pPr>
-      <w:r>
-        <w:rPr>
-          <w:lang w:val="es-AR"/>
-        </w:rPr>
-        <w:t>Realizar pantalla de añadir categoría.</w:t>
-      </w:r>
-    </w:p>
-    <w:p>
-      <w:pPr>
-        <w:pStyle w:val="Prrafodelista"/>
-        <w:numPr>
-          <w:ilvl w:val="0"/>
-          <w:numId w:val="13"/>
-        </w:numPr>
-        <w:rPr>
-          <w:lang w:val="es-AR"/>
-        </w:rPr>
-      </w:pPr>
-      <w:r>
-        <w:rPr>
-          <w:lang w:val="es-AR"/>
-        </w:rPr>
-        <w:t xml:space="preserve">Realizar pantalla de modificar categoría. </w:t>
-      </w:r>
-    </w:p>
-    <w:p>
-      <w:pPr>
-        <w:pStyle w:val="Prrafodelista"/>
-        <w:numPr>
-          <w:ilvl w:val="0"/>
-          <w:numId w:val="13"/>
-        </w:numPr>
-        <w:rPr>
-          <w:lang w:val="es-AR"/>
-        </w:rPr>
-      </w:pPr>
-      <w:r>
-        <w:rPr>
-          <w:lang w:val="es-AR"/>
-        </w:rPr>
-        <w:t>Realizar pantalla de eliminar categoría.</w:t>
-      </w:r>
-    </w:p>
-    <w:p>
-      <w:pPr>
-        <w:pStyle w:val="Prrafodelista"/>
-        <w:numPr>
-          <w:ilvl w:val="0"/>
-          <w:numId w:val="13"/>
-        </w:numPr>
-        <w:rPr>
-          <w:lang w:val="es-AR"/>
-        </w:rPr>
-      </w:pPr>
-      <w:r>
-        <w:rPr>
-          <w:lang w:val="es-AR"/>
-        </w:rPr>
-        <w:t xml:space="preserve">Modificar vista de añadir riesgo para que el desarrollador vea la descripción de la categoría. </w:t>
-      </w:r>
-    </w:p>
-    <w:p>
-      <w:pPr>
-        <w:pStyle w:val="Prrafodelista"/>
-        <w:numPr>
-          <w:ilvl w:val="0"/>
-          <w:numId w:val="13"/>
-        </w:numPr>
-        <w:rPr>
-          <w:lang w:val="es-AR"/>
-        </w:rPr>
-      </w:pPr>
-      <w:r>
-        <w:rPr>
-          <w:lang w:val="es-AR"/>
-        </w:rPr>
-        <w:t xml:space="preserve">Realizar el modelo de categorías para que añada, elimine y modifique las mismas siguiendo la forma como en otros modelos. Ver modelo de proyecto. </w:t>
-      </w:r>
-    </w:p>
-    <w:p>
-      <w:pPr>
-        <w:pStyle w:val="PSI-Ttulo2"/>
-      </w:pPr>
-      <w:bookmarkStart w:id="14" w:name="_Toc189230029"/>
-      <w:r>
-        <w:t>Caso de Uso 10: Realizar y solicitar informes.</w:t>
-      </w:r>
-      <w:bookmarkEnd w:id="14"/>
-    </w:p>
-    <w:p>
-      <w:pPr>
-        <w:pStyle w:val="Prrafodelista"/>
-        <w:numPr>
-          <w:ilvl w:val="0"/>
-          <w:numId w:val="13"/>
-        </w:numPr>
-        <w:rPr>
-          <w:lang w:val="es-AR"/>
-        </w:rPr>
-      </w:pPr>
-      <w:r>
-        <w:rPr>
-          <w:lang w:val="es-AR"/>
-        </w:rPr>
-        <w:t>Modificar la pantalla de monitoreo, se debe añadir un botón que diga generar informe.</w:t>
-      </w:r>
-    </w:p>
-    <w:p>
-      <w:pPr>
-        <w:pStyle w:val="Prrafodelista"/>
-        <w:numPr>
-          <w:ilvl w:val="0"/>
-          <w:numId w:val="13"/>
-        </w:numPr>
-        <w:rPr>
-          <w:lang w:val="es-AR"/>
-        </w:rPr>
-      </w:pPr>
-      <w:r>
-        <w:rPr>
-          <w:lang w:val="es-AR"/>
-        </w:rPr>
-        <w:t>Corregir los diseños de los informes.</w:t>
-      </w:r>
-    </w:p>
-    <w:p>
-      <w:pPr>
-        <w:pStyle w:val="Prrafodelista"/>
-        <w:numPr>
-          <w:ilvl w:val="0"/>
-          <w:numId w:val="13"/>
-        </w:numPr>
-        <w:rPr>
-          <w:lang w:val="es-AR"/>
-        </w:rPr>
-      </w:pPr>
-      <w:r>
-        <w:rPr>
-          <w:lang w:val="es-AR"/>
-        </w:rPr>
-        <w:t>Realizar pantalla para cargar incidencia</w:t>
-      </w:r>
-      <w:r>
-        <w:rPr>
-          <w:lang w:val="es-AR"/>
-        </w:rPr>
-        <w:t xml:space="preserve"> de desarrollador y líder de proyecto</w:t>
-      </w:r>
-      <w:r>
-        <w:rPr>
-          <w:lang w:val="es-AR"/>
-        </w:rPr>
-        <w:t>.</w:t>
-      </w:r>
-    </w:p>
-    <w:p>
-      <w:pPr>
-        <w:pStyle w:val="Prrafodelista"/>
-        <w:numPr>
-          <w:ilvl w:val="0"/>
-          <w:numId w:val="13"/>
-        </w:numPr>
-        <w:rPr>
-          <w:lang w:val="es-AR"/>
-        </w:rPr>
-      </w:pPr>
-      <w:r>
-        <w:rPr>
-          <w:lang w:val="es-AR"/>
-        </w:rPr>
-        <w:t>Realizar pantalla para generar reportes de tareas</w:t>
-      </w:r>
-      <w:r>
-        <w:rPr>
-          <w:lang w:val="es-AR"/>
-        </w:rPr>
-        <w:t xml:space="preserve"> </w:t>
-      </w:r>
-      <w:r>
-        <w:rPr>
-          <w:lang w:val="es-AR"/>
-        </w:rPr>
-        <w:t>de desarrollador y líder de proyecto</w:t>
-      </w:r>
-      <w:r>
-        <w:rPr>
-          <w:lang w:val="es-AR"/>
-        </w:rPr>
-        <w:t>.</w:t>
-      </w:r>
-    </w:p>
-    <w:p>
-      <w:pPr>
-        <w:pStyle w:val="Prrafodelista"/>
-        <w:numPr>
-          <w:ilvl w:val="0"/>
-          <w:numId w:val="13"/>
-        </w:numPr>
-        <w:rPr>
-          <w:lang w:val="es-AR"/>
-        </w:rPr>
-      </w:pPr>
-      <w:r>
-        <w:rPr>
-          <w:lang w:val="es-AR"/>
-        </w:rPr>
-        <w:t>Realizar pantalla para generar reporte de seguimiento de riesgo</w:t>
-      </w:r>
-      <w:r>
-        <w:rPr>
-          <w:lang w:val="es-AR"/>
-        </w:rPr>
-        <w:t xml:space="preserve"> </w:t>
-      </w:r>
-      <w:r>
-        <w:rPr>
-          <w:lang w:val="es-AR"/>
-        </w:rPr>
-        <w:t>de desarrollador y líder de proyecto</w:t>
-      </w:r>
-      <w:r>
-        <w:rPr>
-          <w:lang w:val="es-AR"/>
-        </w:rPr>
-        <w:t>. Sino es el líder del proyecto solo deben aparecer los riesgos que son responsables.</w:t>
-      </w:r>
-    </w:p>
-    <w:p>
-      <w:pPr>
-        <w:pStyle w:val="Prrafodelista"/>
-        <w:numPr>
-          <w:ilvl w:val="0"/>
-          <w:numId w:val="13"/>
-        </w:numPr>
-        <w:rPr>
-          <w:lang w:val="es-AR"/>
-        </w:rPr>
-      </w:pPr>
-      <w:r>
-        <w:rPr>
-          <w:lang w:val="es-AR"/>
-        </w:rPr>
-        <w:t xml:space="preserve">Realizar </w:t>
-      </w:r>
-      <w:r>
-        <w:rPr>
-          <w:lang w:val="es-AR"/>
-        </w:rPr>
-        <w:t xml:space="preserve">visualización de </w:t>
-      </w:r>
-      <w:r>
-        <w:rPr>
-          <w:lang w:val="es-AR"/>
-        </w:rPr>
-        <w:t>reporte de incidencia.</w:t>
-      </w:r>
-    </w:p>
-    <w:p>
-      <w:pPr>
-        <w:pStyle w:val="Prrafodelista"/>
-        <w:numPr>
-          <w:ilvl w:val="0"/>
-          <w:numId w:val="13"/>
-        </w:numPr>
-        <w:rPr>
-          <w:lang w:val="es-AR"/>
-        </w:rPr>
-      </w:pPr>
-      <w:r>
-        <w:rPr>
-          <w:lang w:val="es-AR"/>
-        </w:rPr>
-        <w:t xml:space="preserve">Realizar </w:t>
-      </w:r>
-      <w:r>
-        <w:rPr>
-          <w:lang w:val="es-AR"/>
-        </w:rPr>
-        <w:t xml:space="preserve">visualización de </w:t>
-      </w:r>
-      <w:r>
-        <w:rPr>
-          <w:lang w:val="es-AR"/>
-        </w:rPr>
-        <w:t>reporte de tareas.</w:t>
-      </w:r>
-    </w:p>
-    <w:p>
-      <w:pPr>
-        <w:pStyle w:val="Prrafodelista"/>
-        <w:numPr>
-          <w:ilvl w:val="0"/>
-          <w:numId w:val="13"/>
-        </w:numPr>
-        <w:rPr>
-          <w:lang w:val="es-AR"/>
-        </w:rPr>
-      </w:pPr>
-      <w:r>
-        <w:rPr>
-          <w:lang w:val="es-AR"/>
-        </w:rPr>
-        <w:t xml:space="preserve">Realizar </w:t>
-      </w:r>
-      <w:r>
-        <w:rPr>
-          <w:lang w:val="es-AR"/>
-        </w:rPr>
-        <w:t xml:space="preserve">visualización de </w:t>
-      </w:r>
-      <w:r>
-        <w:rPr>
-          <w:lang w:val="es-AR"/>
-        </w:rPr>
-        <w:t>reporte de seguimiento de riesgo.</w:t>
-      </w:r>
-    </w:p>
-    <w:p>
-      <w:pPr>
-        <w:pStyle w:val="PSI-Ttulo2"/>
-      </w:pPr>
-      <w:bookmarkStart w:id="15" w:name="_Toc189230030"/>
-      <w:r>
-        <w:t>Caso de Uso 11: Exportar archivos.</w:t>
-      </w:r>
-      <w:bookmarkEnd w:id="15"/>
-    </w:p>
-    <w:p>
-      <w:pPr>
-        <w:pStyle w:val="PSI-Normal"/>
-        <w:numPr>
-          <w:ilvl w:val="0"/>
-          <w:numId w:val="13"/>
-        </w:numPr>
-      </w:pPr>
-      <w:r>
-        <w:t>Modificar la pantalla de monitoreo</w:t>
-      </w:r>
-      <w:r>
-        <w:t xml:space="preserve"> del líder del proyecto</w:t>
-      </w:r>
-      <w:r>
-        <w:t xml:space="preserve">, se debe añadir un botón que diga </w:t>
-      </w:r>
-      <w:r>
-        <w:t>exportar archivo</w:t>
-      </w:r>
-      <w:r>
-        <w:t>.</w:t>
-      </w:r>
-      <w:r>
-        <w:t xml:space="preserve"> </w:t>
-      </w:r>
-    </w:p>
-    <w:p>
-      <w:pPr>
-        <w:pStyle w:val="PSI-Normal"/>
-        <w:numPr>
-          <w:ilvl w:val="0"/>
-          <w:numId w:val="13"/>
-        </w:numPr>
-      </w:pPr>
-      <w:r>
-        <w:t>Realizar pantalla de selección de archivo. Los gráficos pueden ser exportados como png o pdf y los informes son exportados solo como pdfs.</w:t>
-      </w:r>
-    </w:p>
-    <w:p>
-      <w:pPr>
-        <w:pStyle w:val="PSI-Ttulo2"/>
-      </w:pPr>
-      <w:r>
-        <w:t xml:space="preserve">Tareas extra </w:t>
-      </w:r>
-    </w:p>
-    <w:p>
-      <w:pPr>
-        <w:pStyle w:val="PSI-Normal"/>
-        <w:numPr>
-          <w:ilvl w:val="0"/>
-          <w:numId w:val="13"/>
-        </w:numPr>
-      </w:pPr>
-      <w:r>
-        <w:t xml:space="preserve">Generar gráficos de pantalla de inicio del proyecto con una librería de React. </w:t>
-      </w:r>
-    </w:p>
-    <w:p>
-      <w:pPr>
-        <w:pStyle w:val="Prrafodelista"/>
-        <w:numPr>
-          <w:ilvl w:val="0"/>
-          <w:numId w:val="13"/>
-        </w:numPr>
-        <w:rPr>
-          <w:lang w:val="es-AR"/>
-        </w:rPr>
-      </w:pPr>
-      <w:r>
-        <w:rPr>
-          <w:lang w:val="es-AR"/>
-        </w:rPr>
-        <w:t>Para el líder de proyecto en monitoreo debe haber un apartado de riesgo ocurrido.</w:t>
-      </w:r>
-    </w:p>
-    <w:p>
-      <w:pPr>
-        <w:pStyle w:val="PSI-Normal"/>
-        <w:numPr>
-          <w:ilvl w:val="0"/>
-          <w:numId w:val="13"/>
-        </w:numPr>
-      </w:pPr>
-      <w:r>
         <w:lastRenderedPageBreak/>
-        <w:t>Modificar vistas de guardado para que no aparezca una segunda pantalla.</w:t>
-      </w:r>
-    </w:p>
-    <w:p>
-      <w:pPr>
-        <w:pStyle w:val="PSI-Normal"/>
-        <w:numPr>
-          <w:ilvl w:val="0"/>
-          <w:numId w:val="13"/>
-        </w:numPr>
-      </w:pPr>
-      <w:r>
         <w:t>Revisar tildes.</w:t>
       </w:r>
     </w:p>

</xml_diff>